<commit_message>
Mises à jour bibliographe doc Recherche
</commit_message>
<xml_diff>
--- a/Programmation/API_WavMap/Recherches_WavMap.docx
+++ b/Programmation/API_WavMap/Recherches_WavMap.docx
@@ -92,6 +92,7 @@
                     <w:lang w:val="fr-CH"/>
                   </w:rPr>
                 </w:pPr>
+                <w:proofErr w:type="spellStart"/>
                 <w:r>
                   <w:rPr>
                     <w:rFonts w:asciiTheme="majorHAnsi" w:eastAsiaTheme="majorEastAsia" w:hAnsiTheme="majorHAnsi" w:cstheme="majorBidi"/>
@@ -112,6 +113,7 @@
                   </w:rPr>
                   <w:t>Map</w:t>
                 </w:r>
+                <w:proofErr w:type="spellEnd"/>
               </w:p>
             </w:tc>
           </w:tr>
@@ -299,8 +301,16 @@
         <w:rPr>
           <w:rFonts w:ascii="Century Gothic" w:hAnsi="Century Gothic" w:cs="Aharoni"/>
         </w:rPr>
-        <w:t>Recherches Google Map</w:t>
-      </w:r>
+        <w:t xml:space="preserve">Recherches Google </w:t>
+      </w:r>
+      <w:proofErr w:type="spellStart"/>
+      <w:r>
+        <w:rPr>
+          <w:rFonts w:ascii="Century Gothic" w:hAnsi="Century Gothic" w:cs="Aharoni"/>
+        </w:rPr>
+        <w:t>Map</w:t>
+      </w:r>
+      <w:proofErr w:type="spellEnd"/>
     </w:p>
     <w:p>
       <w:pPr>
@@ -337,8 +347,15 @@
           <w:rFonts w:ascii="Century Gothic" w:hAnsi="Century Gothic" w:cs="Aharoni"/>
         </w:rPr>
         <w:tab/>
+      </w:r>
+      <w:proofErr w:type="spellStart"/>
+      <w:r>
+        <w:rPr>
+          <w:rFonts w:ascii="Century Gothic" w:hAnsi="Century Gothic" w:cs="Aharoni"/>
+        </w:rPr>
         <w:t>WavContact</w:t>
       </w:r>
+      <w:proofErr w:type="spellEnd"/>
     </w:p>
     <w:p>
       <w:pPr>
@@ -374,11 +391,19 @@
         </w:rPr>
         <w:tab/>
       </w:r>
+      <w:proofErr w:type="spellStart"/>
       <w:r>
         <w:rPr>
           <w:rFonts w:ascii="Century Gothic" w:hAnsi="Century Gothic" w:cs="Aharoni"/>
         </w:rPr>
-        <w:t>Waview SNC</w:t>
+        <w:t>Waview</w:t>
+      </w:r>
+      <w:proofErr w:type="spellEnd"/>
+      <w:r>
+        <w:rPr>
+          <w:rFonts w:ascii="Century Gothic" w:hAnsi="Century Gothic" w:cs="Aharoni"/>
+        </w:rPr>
+        <w:t xml:space="preserve"> SNC</w:t>
       </w:r>
     </w:p>
     <w:p>
@@ -560,7 +585,20 @@
           <w:rFonts w:ascii="Century Gothic" w:hAnsi="Century Gothic" w:cs="Aharoni"/>
         </w:rPr>
         <w:tab/>
-        <w:t>Ciaran BRYCE</w:t>
+      </w:r>
+      <w:proofErr w:type="spellStart"/>
+      <w:r>
+        <w:rPr>
+          <w:rFonts w:ascii="Century Gothic" w:hAnsi="Century Gothic" w:cs="Aharoni"/>
+        </w:rPr>
+        <w:t>Ciaran</w:t>
+      </w:r>
+      <w:proofErr w:type="spellEnd"/>
+      <w:r>
+        <w:rPr>
+          <w:rFonts w:ascii="Century Gothic" w:hAnsi="Century Gothic" w:cs="Aharoni"/>
+        </w:rPr>
+        <w:t xml:space="preserve"> BRYCE</w:t>
       </w:r>
     </w:p>
     <w:p>
@@ -611,8 +649,8 @@
         <w:br w:type="page"/>
       </w:r>
     </w:p>
-    <w:bookmarkStart w:id="0" w:name="_Toc97020698" w:displacedByCustomXml="next"/>
-    <w:bookmarkStart w:id="1" w:name="_Toc96971210" w:displacedByCustomXml="next"/>
+    <w:bookmarkStart w:id="0" w:name="_Toc96971210" w:displacedByCustomXml="next"/>
+    <w:bookmarkStart w:id="1" w:name="_Toc97020698" w:displacedByCustomXml="next"/>
     <w:sdt>
       <w:sdtPr>
         <w:rPr>
@@ -637,13 +675,13 @@
         </w:rPr>
       </w:sdtEndPr>
       <w:sdtContent>
-        <w:bookmarkStart w:id="2" w:name="_Toc88307866" w:displacedByCustomXml="prev"/>
-        <w:bookmarkStart w:id="3" w:name="_Toc88310496" w:displacedByCustomXml="prev"/>
-        <w:bookmarkStart w:id="4" w:name="_Toc88311663" w:displacedByCustomXml="prev"/>
+        <w:bookmarkStart w:id="2" w:name="_Toc96945432" w:displacedByCustomXml="prev"/>
+        <w:bookmarkStart w:id="3" w:name="_Toc96416341" w:displacedByCustomXml="prev"/>
+        <w:bookmarkStart w:id="4" w:name="_Toc88648155" w:displacedByCustomXml="prev"/>
         <w:bookmarkStart w:id="5" w:name="_Toc88646947" w:displacedByCustomXml="prev"/>
-        <w:bookmarkStart w:id="6" w:name="_Toc88648155" w:displacedByCustomXml="prev"/>
-        <w:bookmarkStart w:id="7" w:name="_Toc96416341" w:displacedByCustomXml="prev"/>
-        <w:bookmarkStart w:id="8" w:name="_Toc96945432" w:displacedByCustomXml="prev"/>
+        <w:bookmarkStart w:id="6" w:name="_Toc88311663" w:displacedByCustomXml="prev"/>
+        <w:bookmarkStart w:id="7" w:name="_Toc88310496" w:displacedByCustomXml="prev"/>
+        <w:bookmarkStart w:id="8" w:name="_Toc88307866" w:displacedByCustomXml="prev"/>
         <w:p>
           <w:pPr>
             <w:pStyle w:val="Titre1"/>
@@ -2180,23 +2218,23 @@
       </w:pPr>
       <w:bookmarkStart w:id="9" w:name="_Toc86927457"/>
       <w:bookmarkStart w:id="10" w:name="_Toc96416342"/>
-      <w:bookmarkStart w:id="11" w:name="_Toc335011127"/>
-      <w:bookmarkStart w:id="12" w:name="_Toc335037106"/>
-      <w:bookmarkStart w:id="13" w:name="_Toc335043768"/>
-      <w:bookmarkStart w:id="14" w:name="_Toc335045588"/>
-      <w:bookmarkStart w:id="15" w:name="_Toc335101230"/>
-      <w:bookmarkStart w:id="16" w:name="_Toc335134944"/>
-      <w:bookmarkStart w:id="17" w:name="_Toc335135104"/>
-      <w:bookmarkStart w:id="18" w:name="_Toc335135210"/>
-      <w:bookmarkStart w:id="19" w:name="_Toc351955295"/>
-      <w:bookmarkStart w:id="20" w:name="_Toc97020699"/>
+      <w:bookmarkStart w:id="11" w:name="_Toc97020699"/>
+      <w:bookmarkStart w:id="12" w:name="_Toc335011127"/>
+      <w:bookmarkStart w:id="13" w:name="_Toc335037106"/>
+      <w:bookmarkStart w:id="14" w:name="_Toc335043768"/>
+      <w:bookmarkStart w:id="15" w:name="_Toc335045588"/>
+      <w:bookmarkStart w:id="16" w:name="_Toc335101230"/>
+      <w:bookmarkStart w:id="17" w:name="_Toc335134944"/>
+      <w:bookmarkStart w:id="18" w:name="_Toc335135104"/>
+      <w:bookmarkStart w:id="19" w:name="_Toc335135210"/>
+      <w:bookmarkStart w:id="20" w:name="_Toc351955295"/>
       <w:r>
         <w:lastRenderedPageBreak/>
         <w:t>Historique des modifications</w:t>
       </w:r>
       <w:bookmarkEnd w:id="9"/>
       <w:bookmarkEnd w:id="10"/>
-      <w:bookmarkEnd w:id="20"/>
+      <w:bookmarkEnd w:id="11"/>
     </w:p>
     <w:tbl>
       <w:tblPr>
@@ -2580,8 +2618,13 @@
         <w:t>effectuer une carte comportant les lieux de tournage possible</w:t>
       </w:r>
       <w:r>
-        <w:t>, appelé WavMap</w:t>
-      </w:r>
+        <w:t xml:space="preserve">, appelé </w:t>
+      </w:r>
+      <w:proofErr w:type="spellStart"/>
+      <w:r>
+        <w:t>WavMap</w:t>
+      </w:r>
+      <w:proofErr w:type="spellEnd"/>
       <w:r>
         <w:t xml:space="preserve">. Pour ce faire, nous avons pensé à utiliser </w:t>
       </w:r>
@@ -2616,7 +2659,15 @@
         <w:pStyle w:val="Text-st"/>
       </w:pPr>
       <w:r>
-        <w:t>Leaflet est une bibliothèque JavaScript gratuite qui vous permet de créer des cartes en ligne. Le projet de cartographie libre et ouvert OpenStreetMap l'utilise largement.</w:t>
+        <w:t xml:space="preserve">Leaflet est une bibliothèque JavaScript gratuite qui vous permet de créer des cartes en ligne. Le projet de cartographie libre et ouvert </w:t>
+      </w:r>
+      <w:proofErr w:type="spellStart"/>
+      <w:r>
+        <w:t>OpenStreetMap</w:t>
+      </w:r>
+      <w:proofErr w:type="spellEnd"/>
+      <w:r>
+        <w:t xml:space="preserve"> l'utilise largement.</w:t>
       </w:r>
       <w:r>
         <w:t xml:space="preserve"> </w:t>
@@ -2626,8 +2677,61 @@
       <w:pPr>
         <w:pStyle w:val="Text-st"/>
       </w:pPr>
-      <w:r>
-        <w:t>OpenStreetMap (bibliothèque par défaut), Flickr, Wikipedia (plugin cartographique et application mobile), Foursquare, craigslist, Institut national de l'information géographique et forestière, Washington Post, Wall Street Journal, Geocaching.com, City-Data.com, StreetEasy, Nestoria, Skobbler et d'autres utilisent la bibliothèque.</w:t>
+      <w:proofErr w:type="spellStart"/>
+      <w:r>
+        <w:t>OpenStreetMap</w:t>
+      </w:r>
+      <w:proofErr w:type="spellEnd"/>
+      <w:r>
+        <w:t xml:space="preserve"> (bibliothèque par défaut), Flickr, </w:t>
+      </w:r>
+      <w:proofErr w:type="spellStart"/>
+      <w:r>
+        <w:t>Wikipedia</w:t>
+      </w:r>
+      <w:proofErr w:type="spellEnd"/>
+      <w:r>
+        <w:t xml:space="preserve"> (plugin cartographique et application mobile), </w:t>
+      </w:r>
+      <w:proofErr w:type="spellStart"/>
+      <w:r>
+        <w:t>Foursquare</w:t>
+      </w:r>
+      <w:proofErr w:type="spellEnd"/>
+      <w:r>
+        <w:t xml:space="preserve">, </w:t>
+      </w:r>
+      <w:proofErr w:type="spellStart"/>
+      <w:r>
+        <w:t>craigslist</w:t>
+      </w:r>
+      <w:proofErr w:type="spellEnd"/>
+      <w:r>
+        <w:t xml:space="preserve">, Institut national de l'information géographique et forestière, Washington Post, Wall Street Journal, Geocaching.com, City-Data.com, </w:t>
+      </w:r>
+      <w:proofErr w:type="spellStart"/>
+      <w:r>
+        <w:t>StreetEasy</w:t>
+      </w:r>
+      <w:proofErr w:type="spellEnd"/>
+      <w:r>
+        <w:t xml:space="preserve">, </w:t>
+      </w:r>
+      <w:proofErr w:type="spellStart"/>
+      <w:r>
+        <w:t>Nestoria</w:t>
+      </w:r>
+      <w:proofErr w:type="spellEnd"/>
+      <w:r>
+        <w:t xml:space="preserve">, </w:t>
+      </w:r>
+      <w:proofErr w:type="spellStart"/>
+      <w:r>
+        <w:t>Skobbler</w:t>
+      </w:r>
+      <w:proofErr w:type="spellEnd"/>
+      <w:r>
+        <w:t xml:space="preserve"> et d'autres utilisent la bibliothèque.</w:t>
       </w:r>
     </w:p>
     <w:tbl>
@@ -2699,13 +2803,7 @@
               <w:rPr>
                 <w:rFonts w:ascii="Century Gothic" w:hAnsi="Century Gothic"/>
               </w:rPr>
-              <w:t>API gratuite</w:t>
-            </w:r>
-            <w:r>
-              <w:rPr>
-                <w:rFonts w:ascii="Century Gothic" w:hAnsi="Century Gothic"/>
-              </w:rPr>
-              <w:t xml:space="preserve"> et simple d’utilisation</w:t>
+              <w:t>API gratuite et simple d’utilisation</w:t>
             </w:r>
           </w:p>
         </w:tc>
@@ -2812,8 +2910,21 @@
       <w:pPr>
         <w:pStyle w:val="Text-st"/>
       </w:pPr>
-      <w:r>
-        <w:t xml:space="preserve">OpenLayers permet d'intégrer facilement une carte dynamique dans n'importe quelle page Web. Elle peut afficher des tuiles cartographiques, des données vectorielles et des marqueurs provenant de diverses sources. OpenLayers a été créé pour encourager l'utilisation de tous les types de données géographiques. Il </w:t>
+      <w:proofErr w:type="spellStart"/>
+      <w:r>
+        <w:t>OpenLayers</w:t>
+      </w:r>
+      <w:proofErr w:type="spellEnd"/>
+      <w:r>
+        <w:t xml:space="preserve"> permet d'intégrer facilement une carte dynamique dans n'importe quelle page Web. Elle peut afficher des tuiles cartographiques, des données vectorielles et des marqueurs provenant de diverses sources. </w:t>
+      </w:r>
+      <w:proofErr w:type="spellStart"/>
+      <w:r>
+        <w:t>OpenLayers</w:t>
+      </w:r>
+      <w:proofErr w:type="spellEnd"/>
+      <w:r>
+        <w:t xml:space="preserve"> a été créé pour encourager l'utilisation de tous les types de données géographiques. Il </w:t>
       </w:r>
       <w:r>
         <w:lastRenderedPageBreak/>
@@ -3014,8 +3125,13 @@
       <w:pPr>
         <w:pStyle w:val="Text-st"/>
       </w:pPr>
-      <w:r>
-        <w:t xml:space="preserve">OpenStreetMap (OSM) est un projet collaboratif de cartographie en ligne qui utilise des données GPS et d'autres données </w:t>
+      <w:proofErr w:type="spellStart"/>
+      <w:r>
+        <w:t>OpenStreetMap</w:t>
+      </w:r>
+      <w:proofErr w:type="spellEnd"/>
+      <w:r>
+        <w:t xml:space="preserve"> (OSM) est un projet collaboratif de cartographie en ligne qui utilise des données GPS et d'autres données </w:t>
       </w:r>
       <w:r>
         <w:t>libres</w:t>
@@ -3033,7 +3149,15 @@
         <w:t xml:space="preserve"> Celle-ci est donc gratuite et est à ce jour la carte la plus complète qui existe, car elle a l’avantage d’avoir une forte communauté qui met à jour régulièrement les cartes. </w:t>
       </w:r>
       <w:r>
-        <w:t xml:space="preserve">Elle détient une multitude de mode de locomotion à savoir à pied, à deux-roues, à rollers, à skis, en voiture, en bus, en train, etc.. </w:t>
+        <w:t xml:space="preserve">Elle détient une multitude de mode de locomotion à savoir à pied, à deux-roues, à rollers, à skis, en voiture, en bus, en train, </w:t>
+      </w:r>
+      <w:proofErr w:type="gramStart"/>
+      <w:r>
+        <w:t>etc..</w:t>
+      </w:r>
+      <w:proofErr w:type="gramEnd"/>
+      <w:r>
+        <w:t xml:space="preserve"> </w:t>
       </w:r>
       <w:r>
         <w:t xml:space="preserve">De plus, l’aide </w:t>
@@ -3048,7 +3172,31 @@
         <w:t xml:space="preserve"> très actifs</w:t>
       </w:r>
       <w:r>
-        <w:t>. Plusieurs entreprises utilisent OSM. Parmi les plus connu, nous avons Facebook, Wikimedia Maps, Apple, Microsoft, Amazon Logistics, Uber, Snapchat.</w:t>
+        <w:t xml:space="preserve">. Plusieurs entreprises utilisent OSM. Parmi les plus connu, nous avons Facebook, </w:t>
+      </w:r>
+      <w:proofErr w:type="spellStart"/>
+      <w:r>
+        <w:t>Wikimedia</w:t>
+      </w:r>
+      <w:proofErr w:type="spellEnd"/>
+      <w:r>
+        <w:t xml:space="preserve"> </w:t>
+      </w:r>
+      <w:proofErr w:type="spellStart"/>
+      <w:r>
+        <w:t>Maps</w:t>
+      </w:r>
+      <w:proofErr w:type="spellEnd"/>
+      <w:r>
+        <w:t xml:space="preserve">, Apple, Microsoft, Amazon </w:t>
+      </w:r>
+      <w:proofErr w:type="spellStart"/>
+      <w:r>
+        <w:t>Logistics</w:t>
+      </w:r>
+      <w:proofErr w:type="spellEnd"/>
+      <w:r>
+        <w:t>, Uber, Snapchat.</w:t>
       </w:r>
       <w:r>
         <w:br w:type="page"/>
@@ -3152,7 +3300,21 @@
               <w:rPr>
                 <w:rFonts w:ascii="Century Gothic" w:hAnsi="Century Gothic"/>
               </w:rPr>
-              <w:t>Nécessite la création de services supplémentaires (créer une infrastructure ou utiliser des solutions complètes prêtes à l’emploi comme MapBox)</w:t>
+              <w:t xml:space="preserve">Nécessite la création de services supplémentaires (créer une infrastructure ou utiliser des solutions complètes prêtes à l’emploi comme </w:t>
+            </w:r>
+            <w:proofErr w:type="spellStart"/>
+            <w:r>
+              <w:rPr>
+                <w:rFonts w:ascii="Century Gothic" w:hAnsi="Century Gothic"/>
+              </w:rPr>
+              <w:t>MapBox</w:t>
+            </w:r>
+            <w:proofErr w:type="spellEnd"/>
+            <w:r>
+              <w:rPr>
+                <w:rFonts w:ascii="Century Gothic" w:hAnsi="Century Gothic"/>
+              </w:rPr>
+              <w:t>)</w:t>
             </w:r>
           </w:p>
         </w:tc>
@@ -3214,7 +3376,23 @@
         <w:pStyle w:val="Text-st"/>
       </w:pPr>
       <w:r>
-        <w:t>Google Maps est une application grand public et une plateforme cartographique web développée par Google. Des images satellites, des photos aériennes, des plans de rues, des vues panoramiques interactives à 360° des rues (Street View), les conditions de circulation en temps réel et la planification d'itinéraires à pied, en voiture, à vélo, en avion (en version bêta) et en transports en commun sont tous disponibles.</w:t>
+        <w:t xml:space="preserve">Google </w:t>
+      </w:r>
+      <w:proofErr w:type="spellStart"/>
+      <w:r>
+        <w:t>Maps</w:t>
+      </w:r>
+      <w:proofErr w:type="spellEnd"/>
+      <w:r>
+        <w:t xml:space="preserve"> est une application grand public et une plateforme cartographique web développée par Google. Des images satellites, des photos aériennes, des plans de rues, des vues panoramiques interactives à 360° des rues (Street </w:t>
+      </w:r>
+      <w:proofErr w:type="spellStart"/>
+      <w:r>
+        <w:t>View</w:t>
+      </w:r>
+      <w:proofErr w:type="spellEnd"/>
+      <w:r>
+        <w:t>), les conditions de circulation en temps réel et la planification d'itinéraires à pied, en voiture, à vélo, en avion (en version bêta) et en transports en commun sont tous disponibles.</w:t>
       </w:r>
     </w:p>
     <w:p>
@@ -3226,19 +3404,32 @@
         <w:t xml:space="preserve">Prix de </w:t>
       </w:r>
       <w:r>
-        <w:t>Google Map</w:t>
+        <w:t xml:space="preserve">Google </w:t>
+      </w:r>
+      <w:proofErr w:type="spellStart"/>
+      <w:r>
+        <w:t>Map</w:t>
       </w:r>
       <w:bookmarkEnd w:id="27"/>
       <w:r>
         <w:t>s</w:t>
       </w:r>
+      <w:proofErr w:type="spellEnd"/>
     </w:p>
     <w:p>
       <w:pPr>
         <w:pStyle w:val="Text-st"/>
       </w:pPr>
       <w:r>
-        <w:t>Google Maps Platform offre 200 $ de crédit par mois. Cela correspond à 28'500 chargements de la carte</w:t>
+        <w:t xml:space="preserve">Google </w:t>
+      </w:r>
+      <w:proofErr w:type="spellStart"/>
+      <w:r>
+        <w:t>Maps</w:t>
+      </w:r>
+      <w:proofErr w:type="spellEnd"/>
+      <w:r>
+        <w:t xml:space="preserve"> Platform offre 200 $ de crédit par mois. Cela correspond à 28'500 chargements de la carte</w:t>
       </w:r>
       <w:r>
         <w:t>,</w:t>
@@ -3250,7 +3441,15 @@
         <w:t>,</w:t>
       </w:r>
       <w:r>
-        <w:t xml:space="preserve"> pour la partie Maps, Routes et Places. Après cela, une facturation est automatiquement faite via une carte de crédit ou un compte de facturation.</w:t>
+        <w:t xml:space="preserve"> pour la partie </w:t>
+      </w:r>
+      <w:proofErr w:type="spellStart"/>
+      <w:r>
+        <w:t>Maps</w:t>
+      </w:r>
+      <w:proofErr w:type="spellEnd"/>
+      <w:r>
+        <w:t>, Routes et Places. Après cela, une facturation est automatiquement faite via une carte de crédit ou un compte de facturation.</w:t>
       </w:r>
       <w:r>
         <w:t xml:space="preserve"> Pour une carte dynamique, le prix s’élève à 7$ par tranche de 1'000 requêtes supplémentaire.</w:t>
@@ -3269,11 +3468,33 @@
           <w:rPr>
             <w:rStyle w:val="Lienhypertexte"/>
           </w:rPr>
-          <w:t>Facturation Google Maps Platform</w:t>
+          <w:t xml:space="preserve">Facturation Google </w:t>
+        </w:r>
+        <w:proofErr w:type="spellStart"/>
+        <w:r>
+          <w:rPr>
+            <w:rStyle w:val="Lienhypertexte"/>
+          </w:rPr>
+          <w:t>Maps</w:t>
+        </w:r>
+        <w:proofErr w:type="spellEnd"/>
+        <w:r>
+          <w:rPr>
+            <w:rStyle w:val="Lienhypertexte"/>
+          </w:rPr>
+          <w:t xml:space="preserve"> Platform</w:t>
         </w:r>
       </w:hyperlink>
       <w:r>
-        <w:t xml:space="preserve"> pour ne pas explosé le budget de l’entreprise</w:t>
+        <w:t xml:space="preserve"> pour ne pas </w:t>
+      </w:r>
+      <w:proofErr w:type="spellStart"/>
+      <w:r>
+        <w:t>explosé</w:t>
+      </w:r>
+      <w:proofErr w:type="spellEnd"/>
+      <w:r>
+        <w:t xml:space="preserve"> le budget de l’entreprise</w:t>
       </w:r>
       <w:r>
         <w:t xml:space="preserve">. </w:t>
@@ -3476,7 +3697,21 @@
               <w:rPr>
                 <w:rFonts w:ascii="Century Gothic" w:hAnsi="Century Gothic"/>
               </w:rPr>
-              <w:t>Vue sur la rue (StreetView)</w:t>
+              <w:t>Vue sur la rue (</w:t>
+            </w:r>
+            <w:proofErr w:type="spellStart"/>
+            <w:r>
+              <w:rPr>
+                <w:rFonts w:ascii="Century Gothic" w:hAnsi="Century Gothic"/>
+              </w:rPr>
+              <w:t>StreetView</w:t>
+            </w:r>
+            <w:proofErr w:type="spellEnd"/>
+            <w:r>
+              <w:rPr>
+                <w:rFonts w:ascii="Century Gothic" w:hAnsi="Century Gothic"/>
+              </w:rPr>
+              <w:t>)</w:t>
             </w:r>
           </w:p>
         </w:tc>
@@ -3508,14 +3743,59 @@
       <w:pPr>
         <w:pStyle w:val="Text-st"/>
       </w:pPr>
-      <w:r>
-        <w:t>Mapbox crée une variété de technologies et d'outils cartographiques, notamment Mapbox.js, une bibliothèque basée sur Leaflet, Mapbox Studio, un successeur de TileMill, et CartoCSS, un langage de feuilles de style. Ces projets reposent en grande partie sur des logiciels libres et des données OpenStreetMap.</w:t>
+      <w:proofErr w:type="spellStart"/>
+      <w:r>
+        <w:t>Mapbox</w:t>
+      </w:r>
+      <w:proofErr w:type="spellEnd"/>
+      <w:r>
+        <w:t xml:space="preserve"> crée une variété de technologies et d'outils cartographiques, notamment Mapbox.js, une bibliothèque basée sur Leaflet, </w:t>
+      </w:r>
+      <w:proofErr w:type="spellStart"/>
+      <w:r>
+        <w:t>Mapbox</w:t>
+      </w:r>
+      <w:proofErr w:type="spellEnd"/>
+      <w:r>
+        <w:t xml:space="preserve"> Studio, un successeur de </w:t>
+      </w:r>
+      <w:proofErr w:type="spellStart"/>
+      <w:r>
+        <w:t>TileMill</w:t>
+      </w:r>
+      <w:proofErr w:type="spellEnd"/>
+      <w:r>
+        <w:t xml:space="preserve">, et </w:t>
+      </w:r>
+      <w:proofErr w:type="spellStart"/>
+      <w:r>
+        <w:t>CartoCSS</w:t>
+      </w:r>
+      <w:proofErr w:type="spellEnd"/>
+      <w:r>
+        <w:t xml:space="preserve">, un langage de feuilles de style. Ces projets reposent en grande partie sur des logiciels libres et des données </w:t>
+      </w:r>
+      <w:proofErr w:type="spellStart"/>
+      <w:r>
+        <w:t>OpenStreetMap</w:t>
+      </w:r>
+      <w:proofErr w:type="spellEnd"/>
+      <w:r>
+        <w:t>.</w:t>
       </w:r>
       <w:r>
         <w:t xml:space="preserve"> </w:t>
       </w:r>
       <w:r>
-        <w:t xml:space="preserve">Il contient MapBox Studio qui ressemble à un Photoshop pour la personnalisation des cartes. Des entreprises connues comme BMW, CNN, National Geographic, The New York Times, Toyota, </w:t>
+        <w:t xml:space="preserve">Il contient </w:t>
+      </w:r>
+      <w:proofErr w:type="spellStart"/>
+      <w:r>
+        <w:t>MapBox</w:t>
+      </w:r>
+      <w:proofErr w:type="spellEnd"/>
+      <w:r>
+        <w:t xml:space="preserve"> Studio qui ressemble à un Photoshop pour la personnalisation des cartes. Des entreprises connues comme BMW, CNN, National Geographic, The New York Times, Toyota, </w:t>
       </w:r>
       <w:r>
         <w:t xml:space="preserve">Porsche, </w:t>
@@ -3527,7 +3807,15 @@
         <w:t>, IBM, Xiaomi</w:t>
       </w:r>
       <w:r>
-        <w:t xml:space="preserve"> et bien d’autres font confiance à Mapbox.</w:t>
+        <w:t xml:space="preserve"> et bien d’autres font confiance à </w:t>
+      </w:r>
+      <w:proofErr w:type="spellStart"/>
+      <w:r>
+        <w:t>Mapbox</w:t>
+      </w:r>
+      <w:proofErr w:type="spellEnd"/>
+      <w:r>
+        <w:t>.</w:t>
       </w:r>
     </w:p>
     <w:p>
@@ -3536,7 +3824,11 @@
       </w:pPr>
       <w:bookmarkStart w:id="30" w:name="_Toc97020709"/>
       <w:r>
-        <w:t>Prix de Map</w:t>
+        <w:t xml:space="preserve">Prix de </w:t>
+      </w:r>
+      <w:proofErr w:type="spellStart"/>
+      <w:r>
+        <w:t>Map</w:t>
       </w:r>
       <w:r>
         <w:t>b</w:t>
@@ -3545,13 +3837,38 @@
         <w:t>ox</w:t>
       </w:r>
       <w:bookmarkEnd w:id="30"/>
+      <w:proofErr w:type="spellEnd"/>
     </w:p>
     <w:p>
       <w:pPr>
         <w:pStyle w:val="Text-st"/>
       </w:pPr>
       <w:r>
-        <w:t xml:space="preserve">En comparaison avec Google Map, Mapbox offre gratuitement jusqu’à 50'000 requêtes et coûte 5 $ par tranche de 1'000 requêtes supplémentaire. Pour le détail de chaque coût que propose MapBox, nous vous conseillons de regarder sur le site de </w:t>
+        <w:t xml:space="preserve">En comparaison avec Google </w:t>
+      </w:r>
+      <w:proofErr w:type="spellStart"/>
+      <w:r>
+        <w:t>Map</w:t>
+      </w:r>
+      <w:proofErr w:type="spellEnd"/>
+      <w:r>
+        <w:t xml:space="preserve">, </w:t>
+      </w:r>
+      <w:proofErr w:type="spellStart"/>
+      <w:r>
+        <w:t>Mapbox</w:t>
+      </w:r>
+      <w:proofErr w:type="spellEnd"/>
+      <w:r>
+        <w:t xml:space="preserve"> offre gratuitement jusqu’à 50'000 requêtes et coûte 5 $ par tranche de 1'000 requêtes supplémentaire. Pour le détail de chaque coût que propose </w:t>
+      </w:r>
+      <w:proofErr w:type="spellStart"/>
+      <w:r>
+        <w:t>MapBox</w:t>
+      </w:r>
+      <w:proofErr w:type="spellEnd"/>
+      <w:r>
+        <w:t xml:space="preserve">, nous vous conseillons de regarder sur le site de </w:t>
       </w:r>
       <w:hyperlink r:id="rId12" w:history="1">
         <w:r>
@@ -3847,7 +4164,15 @@
         <w:t>En comparant les différentes APIs, nous avon</w:t>
       </w:r>
       <w:r>
-        <w:t xml:space="preserve">s conclu que celles-ci se valent presque toutes. Certaines ont de meilleure performance que d’autre, mais les coûts s’en suivent. Selon ce projet, nous vous recommandons l’API qui pourrait répondre à vos besoins : Google Maps. En effet, celle-ci n’est payante qu’au-delà de 28'500 requêtes par mois. Dans le cas où le nombre de requête serait plus élevé que </w:t>
+        <w:t xml:space="preserve">s conclu que celles-ci se valent presque toutes. Certaines ont de meilleure performance que d’autre, mais les coûts s’en suivent. Selon ce projet, nous vous recommandons l’API qui pourrait répondre à vos besoins : Google </w:t>
+      </w:r>
+      <w:proofErr w:type="spellStart"/>
+      <w:r>
+        <w:t>Maps</w:t>
+      </w:r>
+      <w:proofErr w:type="spellEnd"/>
+      <w:r>
+        <w:t xml:space="preserve">. En effet, celle-ci n’est payante qu’au-delà de 28'500 requêtes par mois. Dans le cas où le nombre de requête serait plus élevé que </w:t>
       </w:r>
       <w:r>
         <w:t>celles offertes par la firme</w:t>
@@ -3856,7 +4181,15 @@
         <w:t>, le système de limite sur la facturation est intéressant</w:t>
       </w:r>
       <w:r>
-        <w:t xml:space="preserve">, car il évite les mauvaise </w:t>
+        <w:t xml:space="preserve">, car il évite </w:t>
+      </w:r>
+      <w:proofErr w:type="gramStart"/>
+      <w:r>
+        <w:t>les mauvaise</w:t>
+      </w:r>
+      <w:proofErr w:type="gramEnd"/>
+      <w:r>
+        <w:t xml:space="preserve"> </w:t>
       </w:r>
       <w:r>
         <w:t>en fin de mois lors du paiement.</w:t>
@@ -3868,13 +4201,18 @@
     <w:p>
       <w:pPr>
         <w:pStyle w:val="Titre1"/>
+        <w:rPr>
+          <w:lang w:val="en-US"/>
+        </w:rPr>
       </w:pPr>
       <w:bookmarkStart w:id="33" w:name="_Toc97020713"/>
       <w:r>
+        <w:rPr>
+          <w:lang w:val="en-US"/>
+        </w:rPr>
         <w:lastRenderedPageBreak/>
         <w:t>Sources</w:t>
       </w:r>
-      <w:bookmarkEnd w:id="11"/>
       <w:bookmarkEnd w:id="12"/>
       <w:bookmarkEnd w:id="13"/>
       <w:bookmarkEnd w:id="14"/>
@@ -3883,216 +4221,808 @@
       <w:bookmarkEnd w:id="17"/>
       <w:bookmarkEnd w:id="18"/>
       <w:bookmarkEnd w:id="19"/>
+      <w:bookmarkEnd w:id="20"/>
       <w:bookmarkEnd w:id="33"/>
     </w:p>
     <w:p>
       <w:pPr>
         <w:pStyle w:val="Titre2"/>
+        <w:rPr>
+          <w:lang w:val="en-US"/>
+        </w:rPr>
       </w:pPr>
       <w:bookmarkStart w:id="34" w:name="_Toc97020714"/>
-      <w:r>
+      <w:proofErr w:type="spellStart"/>
+      <w:r>
+        <w:rPr>
+          <w:lang w:val="en-US"/>
+        </w:rPr>
         <w:t>OpenLayers</w:t>
       </w:r>
       <w:bookmarkEnd w:id="34"/>
+      <w:proofErr w:type="spellEnd"/>
     </w:p>
     <w:p>
+      <w:r>
+        <w:rPr>
+          <w:lang w:val="en-US"/>
+        </w:rPr>
+        <w:t xml:space="preserve">« Why Developers like </w:t>
+      </w:r>
+      <w:proofErr w:type="spellStart"/>
+      <w:r>
+        <w:rPr>
+          <w:lang w:val="en-US"/>
+        </w:rPr>
+        <w:t>OpenLayers</w:t>
+      </w:r>
+      <w:proofErr w:type="spellEnd"/>
+      <w:r>
+        <w:rPr>
+          <w:lang w:val="en-US"/>
+        </w:rPr>
+        <w:t xml:space="preserve"> ». </w:t>
+      </w:r>
+      <w:proofErr w:type="spellStart"/>
+      <w:r>
+        <w:rPr>
+          <w:lang w:val="en-US"/>
+        </w:rPr>
+        <w:t>StackShare</w:t>
+      </w:r>
+      <w:proofErr w:type="spellEnd"/>
+      <w:r>
+        <w:rPr>
+          <w:lang w:val="en-US"/>
+        </w:rPr>
+        <w:t xml:space="preserve">, https://stackshare.io/openlayers. </w:t>
+      </w:r>
+      <w:r>
+        <w:rPr>
+          <w:lang w:val="en-US"/>
+        </w:rPr>
+        <w:t>[</w:t>
+      </w:r>
+      <w:r>
+        <w:t xml:space="preserve">Consulté le 1 </w:t>
+      </w:r>
+      <w:proofErr w:type="gramStart"/>
+      <w:r>
+        <w:t>mars</w:t>
+      </w:r>
+      <w:proofErr w:type="gramEnd"/>
+      <w:r>
+        <w:t xml:space="preserve"> 2022</w:t>
+      </w:r>
+      <w:r>
+        <w:t>]</w:t>
+      </w:r>
+      <w:r>
+        <w:t>.</w:t>
+      </w:r>
+    </w:p>
+    <w:p>
+      <w:pPr>
+        <w:pStyle w:val="Titre2"/>
+        <w:rPr>
+          <w:lang w:val="en-US"/>
+        </w:rPr>
+      </w:pPr>
+      <w:bookmarkStart w:id="35" w:name="_Toc97020715"/>
+      <w:r>
+        <w:rPr>
+          <w:lang w:val="en-US"/>
+        </w:rPr>
+        <w:t>OpenStreetMap</w:t>
+      </w:r>
+      <w:bookmarkEnd w:id="35"/>
+    </w:p>
+    <w:p>
+      <w:pPr>
+        <w:rPr>
+          <w:rStyle w:val="Lienhypertexte"/>
+        </w:rPr>
+      </w:pPr>
       <w:hyperlink r:id="rId13" w:history="1">
         <w:r>
           <w:rPr>
             <w:rStyle w:val="Lienhypertexte"/>
+            <w:lang w:val="en-US"/>
           </w:rPr>
-          <w:t>OpenLayers - Avis, avantages et inconvénients | Entreprises utilisant OpenLayers (stackshare.io)</w:t>
+          <w:t>Overpass API — OpenStr</w:t>
+        </w:r>
+        <w:r>
+          <w:rPr>
+            <w:rStyle w:val="Lienhypertexte"/>
+            <w:lang w:val="en-US"/>
+          </w:rPr>
+          <w:t>e</w:t>
+        </w:r>
+        <w:r>
+          <w:rPr>
+            <w:rStyle w:val="Lienhypertexte"/>
+            <w:lang w:val="en-US"/>
+          </w:rPr>
+          <w:t>etMap Wiki</w:t>
         </w:r>
       </w:hyperlink>
     </w:p>
     <w:p>
       <w:pPr>
-        <w:pStyle w:val="Titre2"/>
-      </w:pPr>
-      <w:bookmarkStart w:id="35" w:name="_Toc97020715"/>
-      <w:r>
-        <w:t>OpenStreetMap</w:t>
-      </w:r>
-      <w:bookmarkEnd w:id="35"/>
+        <w:rPr>
+          <w:lang w:val="en-US"/>
+        </w:rPr>
+      </w:pPr>
     </w:p>
     <w:p>
+      <w:r>
+        <w:rPr>
+          <w:lang w:val="en-US"/>
+        </w:rPr>
+        <w:t xml:space="preserve">OpenStreetMap - </w:t>
+      </w:r>
+      <w:proofErr w:type="spellStart"/>
+      <w:r>
+        <w:rPr>
+          <w:lang w:val="en-US"/>
+        </w:rPr>
+        <w:t>Wikiwand</w:t>
+      </w:r>
+      <w:proofErr w:type="spellEnd"/>
+      <w:r>
+        <w:rPr>
+          <w:lang w:val="en-US"/>
+        </w:rPr>
+        <w:t xml:space="preserve">. https://www.wikiwand.com/fr/OpenStreetMap. </w:t>
+      </w:r>
+      <w:r>
+        <w:rPr>
+          <w:lang w:val="en-US"/>
+        </w:rPr>
+        <w:t>[</w:t>
+      </w:r>
+      <w:r>
+        <w:t xml:space="preserve">Consulté le 1 </w:t>
+      </w:r>
+      <w:proofErr w:type="gramStart"/>
+      <w:r>
+        <w:t>mars</w:t>
+      </w:r>
+      <w:proofErr w:type="gramEnd"/>
+      <w:r>
+        <w:t xml:space="preserve"> 2022</w:t>
+      </w:r>
+      <w:r>
+        <w:t>]</w:t>
+      </w:r>
+      <w:r>
+        <w:t>.</w:t>
+      </w:r>
+    </w:p>
+    <w:p>
+      <w:r>
+        <w:t xml:space="preserve">Pas à pas – Insérer une carte </w:t>
+      </w:r>
+      <w:proofErr w:type="spellStart"/>
+      <w:r>
+        <w:t>OpenStreetMap</w:t>
+      </w:r>
+      <w:proofErr w:type="spellEnd"/>
+      <w:r>
+        <w:t xml:space="preserve"> sur votre site - Nouvelle-Techno.fr. https://nouvelle-techno.fr/articles/pas-a-pas-inserer-une-carte-openstreetmap-sur-votre-site. </w:t>
+      </w:r>
+      <w:r>
+        <w:t>[</w:t>
+      </w:r>
+      <w:r>
+        <w:t>Consulté le 1 mars 2022</w:t>
+      </w:r>
+      <w:r>
+        <w:t>]</w:t>
+      </w:r>
+      <w:r>
+        <w:t>.</w:t>
+      </w:r>
+    </w:p>
+    <w:p>
+      <w:pPr>
+        <w:pStyle w:val="Titre2"/>
+      </w:pPr>
+      <w:bookmarkStart w:id="36" w:name="_Toc97020716"/>
+      <w:r>
+        <w:t xml:space="preserve">Google </w:t>
+      </w:r>
+      <w:proofErr w:type="spellStart"/>
+      <w:r>
+        <w:t>Map</w:t>
+      </w:r>
+      <w:bookmarkEnd w:id="36"/>
+      <w:proofErr w:type="spellEnd"/>
+    </w:p>
+    <w:p>
+      <w:r>
+        <w:t xml:space="preserve">« Forfaits et coût des API ». </w:t>
+      </w:r>
+      <w:r>
+        <w:rPr>
+          <w:lang w:val="en-US"/>
+        </w:rPr>
+        <w:t xml:space="preserve">Google Maps Platform, https://mapsplatform.google.com/intl/fr/pricing/. </w:t>
+      </w:r>
+      <w:r>
+        <w:rPr>
+          <w:lang w:val="en-US"/>
+        </w:rPr>
+        <w:t>[</w:t>
+      </w:r>
+      <w:r>
+        <w:t xml:space="preserve">Consulté le 1 </w:t>
+      </w:r>
+      <w:proofErr w:type="gramStart"/>
+      <w:r>
+        <w:t>mars</w:t>
+      </w:r>
+      <w:proofErr w:type="gramEnd"/>
+      <w:r>
+        <w:t xml:space="preserve"> 2022</w:t>
+      </w:r>
+      <w:r>
+        <w:t>]</w:t>
+      </w:r>
+      <w:r>
+        <w:t>.</w:t>
+      </w:r>
+    </w:p>
+    <w:p>
+      <w:r>
+        <w:t xml:space="preserve">Intro to Google </w:t>
+      </w:r>
+      <w:proofErr w:type="spellStart"/>
+      <w:r>
+        <w:t>Maps</w:t>
+      </w:r>
+      <w:proofErr w:type="spellEnd"/>
+      <w:r>
+        <w:t xml:space="preserve"> Platform. www.youtube.com, https://www.youtube.com/watch?v=kA679ERgBV4. </w:t>
+      </w:r>
+      <w:r>
+        <w:t>[</w:t>
+      </w:r>
+      <w:r>
+        <w:t>Consulté le 1 mars 2022</w:t>
+      </w:r>
+      <w:r>
+        <w:t>]</w:t>
+      </w:r>
+      <w:r>
+        <w:t>.</w:t>
+      </w:r>
+    </w:p>
+    <w:p>
+      <w:r>
+        <w:t xml:space="preserve">Obtenir une clé d’API Google </w:t>
+      </w:r>
+      <w:proofErr w:type="spellStart"/>
+      <w:r>
+        <w:t>Maps</w:t>
+      </w:r>
+      <w:proofErr w:type="spellEnd"/>
+      <w:r>
+        <w:t xml:space="preserve">. https://www.e-monsite.com/pages/tutoriels/configuration-avancee-du-site/obtenir-une-cle-google-maps-api.html. </w:t>
+      </w:r>
+      <w:r>
+        <w:t>[</w:t>
+      </w:r>
+      <w:r>
+        <w:t>Consulté le 1 mars 2022</w:t>
+      </w:r>
+      <w:r>
+        <w:t>]</w:t>
+      </w:r>
+      <w:r>
+        <w:t>.</w:t>
+      </w:r>
+    </w:p>
+    <w:p>
+      <w:pPr>
+        <w:rPr>
+          <w:lang w:val="en-US"/>
+        </w:rPr>
+      </w:pPr>
+      <w:r>
+        <w:rPr>
+          <w:lang w:val="en-US"/>
+        </w:rPr>
+        <w:t xml:space="preserve">Use the Google Maps API to build a custom map with markers. www.youtube.com, https://www.youtube.com/watch?v=CdDXbvBFXLY. </w:t>
+      </w:r>
+      <w:r>
+        <w:rPr>
+          <w:lang w:val="en-US"/>
+        </w:rPr>
+        <w:t>[</w:t>
+      </w:r>
+      <w:proofErr w:type="spellStart"/>
+      <w:r>
+        <w:rPr>
+          <w:lang w:val="en-US"/>
+        </w:rPr>
+        <w:t>Consulté</w:t>
+      </w:r>
+      <w:proofErr w:type="spellEnd"/>
+      <w:r>
+        <w:rPr>
+          <w:lang w:val="en-US"/>
+        </w:rPr>
+        <w:t xml:space="preserve"> le 1 </w:t>
+      </w:r>
+      <w:proofErr w:type="gramStart"/>
+      <w:r>
+        <w:rPr>
+          <w:lang w:val="en-US"/>
+        </w:rPr>
+        <w:t>mars</w:t>
+      </w:r>
+      <w:proofErr w:type="gramEnd"/>
+      <w:r>
+        <w:rPr>
+          <w:lang w:val="en-US"/>
+        </w:rPr>
+        <w:t xml:space="preserve"> 2022</w:t>
+      </w:r>
+      <w:r>
+        <w:rPr>
+          <w:lang w:val="en-US"/>
+        </w:rPr>
+        <w:t>].</w:t>
+      </w:r>
+    </w:p>
+    <w:p>
+      <w:pPr>
+        <w:rPr>
+          <w:lang w:val="en-US"/>
+        </w:rPr>
+      </w:pPr>
+      <w:r>
+        <w:rPr>
+          <w:lang w:val="en-US"/>
+        </w:rPr>
+        <w:t xml:space="preserve">« Google Maps Platform ». Google Developers, https://developers.google.com/maps/documentation?hl=fr. </w:t>
+      </w:r>
+      <w:r>
+        <w:rPr>
+          <w:lang w:val="en-US"/>
+        </w:rPr>
+        <w:t>[</w:t>
+      </w:r>
+      <w:proofErr w:type="spellStart"/>
+      <w:r>
+        <w:rPr>
+          <w:lang w:val="en-US"/>
+        </w:rPr>
+        <w:t>Consulté</w:t>
+      </w:r>
+      <w:proofErr w:type="spellEnd"/>
+      <w:r>
+        <w:rPr>
+          <w:lang w:val="en-US"/>
+        </w:rPr>
+        <w:t xml:space="preserve"> le 1 </w:t>
+      </w:r>
+      <w:proofErr w:type="gramStart"/>
+      <w:r>
+        <w:rPr>
+          <w:lang w:val="en-US"/>
+        </w:rPr>
+        <w:t>mars</w:t>
+      </w:r>
+      <w:proofErr w:type="gramEnd"/>
+      <w:r>
+        <w:rPr>
+          <w:lang w:val="en-US"/>
+        </w:rPr>
+        <w:t xml:space="preserve"> 2022</w:t>
+      </w:r>
+      <w:r>
+        <w:rPr>
+          <w:lang w:val="en-US"/>
+        </w:rPr>
+        <w:t>]</w:t>
+      </w:r>
+      <w:r>
+        <w:rPr>
+          <w:lang w:val="en-US"/>
+        </w:rPr>
+        <w:t>.</w:t>
+      </w:r>
+    </w:p>
+    <w:p>
+      <w:pPr>
+        <w:pStyle w:val="Titre2"/>
+        <w:rPr>
+          <w:lang w:val="en-US"/>
+        </w:rPr>
+      </w:pPr>
+      <w:bookmarkStart w:id="37" w:name="_Toc97020717"/>
+      <w:proofErr w:type="spellStart"/>
+      <w:r>
+        <w:rPr>
+          <w:lang w:val="en-US"/>
+        </w:rPr>
+        <w:lastRenderedPageBreak/>
+        <w:t>MapBox</w:t>
+      </w:r>
+      <w:bookmarkEnd w:id="37"/>
+      <w:proofErr w:type="spellEnd"/>
+    </w:p>
+    <w:p>
+      <w:r>
+        <w:rPr>
+          <w:lang w:val="en-US"/>
+        </w:rPr>
+        <w:t xml:space="preserve">Maps, Geocoding, and Navigation APIs &amp; SDKs | </w:t>
+      </w:r>
+      <w:proofErr w:type="spellStart"/>
+      <w:r>
+        <w:rPr>
+          <w:lang w:val="en-US"/>
+        </w:rPr>
+        <w:t>Mapbox</w:t>
+      </w:r>
+      <w:proofErr w:type="spellEnd"/>
+      <w:r>
+        <w:rPr>
+          <w:lang w:val="en-US"/>
+        </w:rPr>
+        <w:t xml:space="preserve">. https://www.mapbox.com/. </w:t>
+      </w:r>
+      <w:r>
+        <w:t>[</w:t>
+      </w:r>
+      <w:r>
+        <w:t>Consulté le 1 mars 2022</w:t>
+      </w:r>
+      <w:r>
+        <w:t>]</w:t>
+      </w:r>
+      <w:r>
+        <w:t>.</w:t>
+      </w:r>
+    </w:p>
+    <w:p>
+      <w:proofErr w:type="spellStart"/>
+      <w:r>
+        <w:t>Mapbox</w:t>
+      </w:r>
+      <w:proofErr w:type="spellEnd"/>
+      <w:r>
+        <w:t xml:space="preserve"> Pricing. https://www.mapbox.com/pricing.</w:t>
+      </w:r>
+      <w:r>
+        <w:t xml:space="preserve"> [</w:t>
+      </w:r>
+      <w:r>
+        <w:t>Consulté le 1 mars 2022</w:t>
+      </w:r>
+      <w:r>
+        <w:t>]</w:t>
+      </w:r>
+      <w:r>
+        <w:t>.</w:t>
+      </w:r>
+    </w:p>
+    <w:p>
+      <w:pPr>
+        <w:pStyle w:val="Titre2"/>
+      </w:pPr>
+      <w:bookmarkStart w:id="38" w:name="_Toc97020718"/>
+      <w:r>
+        <w:t>Comparaison</w:t>
+      </w:r>
+      <w:bookmarkEnd w:id="38"/>
+    </w:p>
+    <w:p>
+      <w:r>
+        <w:t xml:space="preserve">« Google </w:t>
+      </w:r>
+      <w:proofErr w:type="spellStart"/>
+      <w:r>
+        <w:t>Maps</w:t>
+      </w:r>
+      <w:proofErr w:type="spellEnd"/>
+      <w:r>
+        <w:t xml:space="preserve"> versus </w:t>
+      </w:r>
+      <w:proofErr w:type="spellStart"/>
+      <w:r>
+        <w:t>OpenStreetMap</w:t>
+      </w:r>
+      <w:proofErr w:type="spellEnd"/>
+      <w:r>
+        <w:rPr>
+          <w:rFonts w:ascii="Arial" w:hAnsi="Arial" w:cs="Arial"/>
+        </w:rPr>
+        <w:t> </w:t>
+      </w:r>
+      <w:r>
+        <w:t>: redistribution des cartes sur le Web</w:t>
+      </w:r>
+      <w:r>
+        <w:rPr>
+          <w:rFonts w:ascii="Arial" w:hAnsi="Arial" w:cs="Arial"/>
+        </w:rPr>
+        <w:t> </w:t>
+      </w:r>
+      <w:r>
+        <w:t xml:space="preserve">? </w:t>
+      </w:r>
+      <w:r>
+        <w:rPr>
+          <w:rFonts w:cs="IBM Plex Sans"/>
+        </w:rPr>
+        <w:t>»</w:t>
+      </w:r>
+      <w:r>
+        <w:t xml:space="preserve"> La Revue des M</w:t>
+      </w:r>
+      <w:r>
+        <w:rPr>
+          <w:rFonts w:cs="IBM Plex Sans"/>
+        </w:rPr>
+        <w:t>é</w:t>
+      </w:r>
+      <w:r>
+        <w:t xml:space="preserve">dias, http://larevuedesmedias.ina.fr/google-maps-versus-openstreetmap-redistribution-des-cartes-sur-le-web. </w:t>
+      </w:r>
+      <w:r>
+        <w:t>[</w:t>
+      </w:r>
+      <w:r>
+        <w:t>Consulté le 1 mars 2022</w:t>
+      </w:r>
+      <w:r>
+        <w:t>]</w:t>
+      </w:r>
+      <w:r>
+        <w:t>.</w:t>
+      </w:r>
+    </w:p>
+    <w:p>
+      <w:pPr>
+        <w:rPr>
+          <w:color w:val="000000" w:themeColor="text1"/>
+        </w:rPr>
+      </w:pPr>
+      <w:r>
+        <w:rPr>
+          <w:color w:val="000000" w:themeColor="text1"/>
+        </w:rPr>
+        <w:t xml:space="preserve">« Pourquoi utiliser </w:t>
+      </w:r>
+      <w:proofErr w:type="spellStart"/>
+      <w:r>
+        <w:rPr>
+          <w:color w:val="000000" w:themeColor="text1"/>
+        </w:rPr>
+        <w:t>OpenStreetMap</w:t>
+      </w:r>
+      <w:proofErr w:type="spellEnd"/>
+      <w:r>
+        <w:rPr>
+          <w:color w:val="000000" w:themeColor="text1"/>
+        </w:rPr>
+        <w:t xml:space="preserve"> à la place de Google </w:t>
+      </w:r>
+      <w:proofErr w:type="spellStart"/>
+      <w:r>
+        <w:rPr>
+          <w:color w:val="000000" w:themeColor="text1"/>
+        </w:rPr>
+        <w:t>Maps</w:t>
+      </w:r>
+      <w:proofErr w:type="spellEnd"/>
+      <w:r>
+        <w:rPr>
+          <w:rFonts w:ascii="Arial" w:hAnsi="Arial" w:cs="Arial"/>
+          <w:color w:val="000000" w:themeColor="text1"/>
+        </w:rPr>
+        <w:t> </w:t>
+      </w:r>
+      <w:r>
+        <w:rPr>
+          <w:color w:val="000000" w:themeColor="text1"/>
+        </w:rPr>
+        <w:t xml:space="preserve">? </w:t>
+      </w:r>
+      <w:r>
+        <w:rPr>
+          <w:rFonts w:cs="IBM Plex Sans"/>
+          <w:color w:val="000000" w:themeColor="text1"/>
+        </w:rPr>
+        <w:t>»</w:t>
+      </w:r>
+      <w:r>
+        <w:rPr>
+          <w:color w:val="000000" w:themeColor="text1"/>
+        </w:rPr>
+        <w:t xml:space="preserve"> Jonathan </w:t>
+      </w:r>
+      <w:proofErr w:type="spellStart"/>
+      <w:r>
+        <w:rPr>
+          <w:color w:val="000000" w:themeColor="text1"/>
+        </w:rPr>
+        <w:t>Beli</w:t>
+      </w:r>
+      <w:r>
+        <w:rPr>
+          <w:rFonts w:cs="IBM Plex Sans"/>
+          <w:color w:val="000000" w:themeColor="text1"/>
+        </w:rPr>
+        <w:t>ë</w:t>
+      </w:r>
+      <w:r>
+        <w:rPr>
+          <w:color w:val="000000" w:themeColor="text1"/>
+        </w:rPr>
+        <w:t>n</w:t>
+      </w:r>
+      <w:proofErr w:type="spellEnd"/>
+      <w:r>
+        <w:rPr>
+          <w:color w:val="000000" w:themeColor="text1"/>
+        </w:rPr>
+        <w:t xml:space="preserve">, 14 juillet 2018, </w:t>
+      </w:r>
       <w:hyperlink r:id="rId14" w:history="1">
         <w:r>
           <w:rPr>
             <w:rStyle w:val="Lienhypertexte"/>
+            <w:color w:val="000000" w:themeColor="text1"/>
+            <w:u w:val="none"/>
           </w:rPr>
-          <w:t>Overpass API — OpenStreetMap Wiki</w:t>
+          <w:t>https://jbelien.be/openstreetmap/2018/07/14/switch-to-osm.html.</w:t>
+        </w:r>
+        <w:r>
+          <w:rPr>
+            <w:rStyle w:val="Lienhypertexte"/>
+            <w:color w:val="000000" w:themeColor="text1"/>
+            <w:u w:val="none"/>
+          </w:rPr>
+          <w:t xml:space="preserve"> [Consulté</w:t>
         </w:r>
       </w:hyperlink>
+      <w:r>
+        <w:rPr>
+          <w:color w:val="000000" w:themeColor="text1"/>
+        </w:rPr>
+        <w:t xml:space="preserve"> le 1 mars 2022]. </w:t>
+      </w:r>
     </w:p>
     <w:p>
+      <w:pPr>
+        <w:rPr>
+          <w:rStyle w:val="Lienhypertexte"/>
+        </w:rPr>
+      </w:pPr>
       <w:hyperlink r:id="rId15" w:history="1">
         <w:r>
           <w:rPr>
             <w:rStyle w:val="Lienhypertexte"/>
           </w:rPr>
-          <w:t>OpenStreetMap - Wikiwand</w:t>
+          <w:t xml:space="preserve">Choisir une API de </w:t>
+        </w:r>
+        <w:r>
+          <w:rPr>
+            <w:rStyle w:val="Lienhypertexte"/>
+          </w:rPr>
+          <w:t>c</w:t>
+        </w:r>
+        <w:r>
+          <w:rPr>
+            <w:rStyle w:val="Lienhypertexte"/>
+          </w:rPr>
+          <w:t>arte</w:t>
+        </w:r>
+        <w:r>
+          <w:rPr>
+            <w:rStyle w:val="Lienhypertexte"/>
+          </w:rPr>
+          <w:t xml:space="preserve"> </w:t>
+        </w:r>
+        <w:r>
+          <w:rPr>
+            <w:rStyle w:val="Lienhypertexte"/>
+          </w:rPr>
+          <w:t xml:space="preserve">: </w:t>
+        </w:r>
+        <w:proofErr w:type="spellStart"/>
+        <w:r>
+          <w:rPr>
+            <w:rStyle w:val="Lienhypertexte"/>
+          </w:rPr>
+          <w:t>Mapbox</w:t>
+        </w:r>
+        <w:proofErr w:type="spellEnd"/>
+        <w:r>
+          <w:rPr>
+            <w:rStyle w:val="Lienhypertexte"/>
+          </w:rPr>
+          <w:t xml:space="preserve"> vs </w:t>
+        </w:r>
+        <w:proofErr w:type="spellStart"/>
+        <w:r>
+          <w:rPr>
+            <w:rStyle w:val="Lienhypertexte"/>
+          </w:rPr>
+          <w:t>OpenStreetMap</w:t>
+        </w:r>
+        <w:proofErr w:type="spellEnd"/>
+        <w:r>
+          <w:rPr>
+            <w:rStyle w:val="Lienhypertexte"/>
+          </w:rPr>
+          <w:t xml:space="preserve"> vs Google </w:t>
+        </w:r>
+        <w:proofErr w:type="spellStart"/>
+        <w:r>
+          <w:rPr>
+            <w:rStyle w:val="Lienhypertexte"/>
+          </w:rPr>
+          <w:t>Maps</w:t>
+        </w:r>
+        <w:proofErr w:type="spellEnd"/>
+        <w:r>
+          <w:rPr>
+            <w:rStyle w:val="Lienhypertexte"/>
+          </w:rPr>
+          <w:t xml:space="preserve"> (</w:t>
+        </w:r>
+        <w:proofErr w:type="spellStart"/>
+        <w:proofErr w:type="gramStart"/>
+        <w:r>
+          <w:rPr>
+            <w:rStyle w:val="Lienhypertexte"/>
+          </w:rPr>
+          <w:t>relevant.software</w:t>
+        </w:r>
+        <w:proofErr w:type="spellEnd"/>
+        <w:proofErr w:type="gramEnd"/>
+        <w:r>
+          <w:rPr>
+            <w:rStyle w:val="Lienhypertexte"/>
+          </w:rPr>
+          <w:t>)</w:t>
         </w:r>
       </w:hyperlink>
     </w:p>
     <w:p>
-      <w:hyperlink r:id="rId16" w:history="1">
-        <w:r>
-          <w:rPr>
-            <w:rStyle w:val="Lienhypertexte"/>
-          </w:rPr>
-          <w:t>Pas à pas – Insérer une carte OpenStreetMap sur votre site - Nouvelle-Techno.fr - Nouvelle-Techno.fr</w:t>
-        </w:r>
-      </w:hyperlink>
+      <w:pPr>
+        <w:rPr>
+          <w:rStyle w:val="Lienhypertexte"/>
+        </w:rPr>
+      </w:pPr>
     </w:p>
+    <w:p/>
     <w:p>
-      <w:pPr>
-        <w:pStyle w:val="Titre2"/>
-      </w:pPr>
-      <w:bookmarkStart w:id="36" w:name="_Toc97020716"/>
-      <w:r>
-        <w:t>Google Map</w:t>
-      </w:r>
-      <w:bookmarkEnd w:id="36"/>
-    </w:p>
-    <w:p>
-      <w:hyperlink r:id="rId17" w:history="1">
-        <w:r>
-          <w:rPr>
-            <w:rStyle w:val="Lienhypertexte"/>
-          </w:rPr>
-          <w:t>Forfaits et coût des API – Google Maps Platform</w:t>
-        </w:r>
-      </w:hyperlink>
-    </w:p>
-    <w:p>
-      <w:hyperlink r:id="rId18" w:history="1">
-        <w:r>
-          <w:rPr>
-            <w:rStyle w:val="Lienhypertexte"/>
-          </w:rPr>
-          <w:t>Intro to Google Maps Platform - YouTube</w:t>
-        </w:r>
-      </w:hyperlink>
-    </w:p>
-    <w:p>
-      <w:hyperlink r:id="rId19" w:history="1">
-        <w:r>
-          <w:rPr>
-            <w:rStyle w:val="Lienhypertexte"/>
-          </w:rPr>
-          <w:t>Obtenir une clé d'API Google Maps (e-monsite.com)</w:t>
-        </w:r>
-      </w:hyperlink>
-    </w:p>
-    <w:p>
-      <w:hyperlink r:id="rId20" w:history="1">
-        <w:r>
-          <w:rPr>
-            <w:rStyle w:val="Lienhypertexte"/>
-          </w:rPr>
-          <w:t>Use the Google Maps API to build a custom map with markers - YouTube</w:t>
-        </w:r>
-      </w:hyperlink>
-    </w:p>
-    <w:p>
-      <w:hyperlink r:id="rId21" w:history="1">
-        <w:r>
-          <w:rPr>
-            <w:rStyle w:val="Lienhypertexte"/>
-          </w:rPr>
-          <w:t>Google Maps Platform  |  Google Developers</w:t>
-        </w:r>
-      </w:hyperlink>
-    </w:p>
-    <w:p>
-      <w:pPr>
-        <w:pStyle w:val="Titre2"/>
-      </w:pPr>
-      <w:bookmarkStart w:id="37" w:name="_Toc97020717"/>
-      <w:r>
-        <w:t>MapBox</w:t>
-      </w:r>
-      <w:bookmarkEnd w:id="37"/>
-    </w:p>
-    <w:p>
-      <w:hyperlink r:id="rId22" w:history="1">
-        <w:r>
-          <w:rPr>
-            <w:rStyle w:val="Lienhypertexte"/>
-          </w:rPr>
-          <w:t>Cartes, géocodage et API et SDK de navigation | Mapbox (boîte de cartes)</w:t>
-        </w:r>
-      </w:hyperlink>
-    </w:p>
-    <w:p>
-      <w:hyperlink r:id="rId23" w:history="1">
-        <w:r>
-          <w:rPr>
-            <w:rStyle w:val="Lienhypertexte"/>
-          </w:rPr>
-          <w:t>Tarification Mapbox</w:t>
-        </w:r>
-      </w:hyperlink>
-    </w:p>
-    <w:p>
-      <w:pPr>
-        <w:pStyle w:val="Titre2"/>
-      </w:pPr>
-      <w:bookmarkStart w:id="38" w:name="_Toc97020718"/>
-      <w:r>
-        <w:t>Comparaison</w:t>
-      </w:r>
-      <w:bookmarkEnd w:id="38"/>
-    </w:p>
-    <w:p>
-      <w:hyperlink r:id="rId24" w:history="1">
-        <w:r>
-          <w:rPr>
-            <w:rStyle w:val="Lienhypertexte"/>
-          </w:rPr>
-          <w:t>Google Maps versus OpenStreetMap : redistribution des cartes sur le Web ? | la revue des médias (ina.fr)</w:t>
-        </w:r>
-      </w:hyperlink>
-    </w:p>
-    <w:p>
-      <w:hyperlink r:id="rId25" w:history="1">
-        <w:r>
-          <w:rPr>
-            <w:rStyle w:val="Lienhypertexte"/>
-          </w:rPr>
-          <w:t>Pourquoi utiliser OpenStreetMap à la place de Google Maps ? | Jonathan Beliën (jbelien.be)</w:t>
-        </w:r>
-      </w:hyperlink>
-    </w:p>
-    <w:p>
-      <w:pPr>
-        <w:rPr>
-          <w:rStyle w:val="Lienhypertexte"/>
-        </w:rPr>
-      </w:pPr>
-      <w:hyperlink r:id="rId26" w:history="1">
-        <w:r>
-          <w:rPr>
-            <w:rStyle w:val="Lienhypertexte"/>
-          </w:rPr>
-          <w:t>Choisir une API de carte : Mapbox vs OpenStreetMap vs Google Maps (relevant.software)</w:t>
-        </w:r>
-      </w:hyperlink>
-    </w:p>
-    <w:p>
-      <w:hyperlink r:id="rId27" w:history="1">
-        <w:r>
-          <w:rPr>
-            <w:rStyle w:val="Lienhypertexte"/>
-          </w:rPr>
-          <w:t>Etat de l'art des API Web Cartographiques (univ-mlv.fr)</w:t>
-        </w:r>
-      </w:hyperlink>
+      <w:r>
+        <w:t xml:space="preserve">Etat de l’art des API Web Cartographiques. http://igm.univ-mlv.fr/~dr/XPOSE2013/APICARTO/presentation.html. </w:t>
+      </w:r>
+      <w:r>
+        <w:t>[</w:t>
+      </w:r>
+      <w:r>
+        <w:t>Consulté le 1 mars 2022</w:t>
+      </w:r>
+      <w:r>
+        <w:t>]</w:t>
+      </w:r>
+      <w:r>
+        <w:t>.</w:t>
+      </w:r>
     </w:p>
     <w:sectPr>
-      <w:headerReference w:type="default" r:id="rId28"/>
-      <w:footerReference w:type="default" r:id="rId29"/>
+      <w:headerReference w:type="default" r:id="rId16"/>
+      <w:footerReference w:type="default" r:id="rId17"/>
       <w:type w:val="continuous"/>
       <w:pgSz w:w="12240" w:h="15840" w:code="1"/>
       <w:pgMar w:top="1134" w:right="1134" w:bottom="1134" w:left="1701" w:header="709" w:footer="709" w:gutter="0"/>
@@ -4484,8 +5414,20 @@
         <w:sz w:val="20"/>
         <w:szCs w:val="18"/>
       </w:rPr>
-      <w:t>Recherches WavMap</w:t>
+      <w:t xml:space="preserve">Recherches </w:t>
     </w:r>
+    <w:proofErr w:type="spellStart"/>
+    <w:r>
+      <w:rPr>
+        <w:rFonts w:ascii="Century Gothic" w:hAnsi="Century Gothic"/>
+        <w:i/>
+        <w:iCs/>
+        <w:sz w:val="20"/>
+        <w:szCs w:val="18"/>
+      </w:rPr>
+      <w:t>WavMap</w:t>
+    </w:r>
+    <w:proofErr w:type="spellEnd"/>
   </w:p>
   <w:p>
     <w:pPr>
@@ -7139,6 +8081,7 @@
     <w:sig w:usb0="00000000" w:usb1="10000000" w:usb2="00000000" w:usb3="00000000" w:csb0="80000000" w:csb1="00000000"/>
   </w:font>
   <w:font w:name="IBM Plex Sans">
+    <w:altName w:val="IBM Plex Sans"/>
     <w:charset w:val="00"/>
     <w:family w:val="swiss"/>
     <w:pitch w:val="variable"/>
@@ -7152,7 +8095,6 @@
     <w:sig w:usb0="E4002EFF" w:usb1="C000247B" w:usb2="00000009" w:usb3="00000000" w:csb0="000001FF" w:csb1="00000000"/>
   </w:font>
   <w:font w:name="Century Gothic">
-    <w:panose1 w:val="020B0502020202020204"/>
     <w:charset w:val="00"/>
     <w:family w:val="swiss"/>
     <w:pitch w:val="variable"/>
@@ -7178,6 +8120,13 @@
     <w:family w:val="roman"/>
     <w:notTrueType/>
     <w:pitch w:val="default"/>
+  </w:font>
+  <w:font w:name="Arial">
+    <w:panose1 w:val="020B0604020202020204"/>
+    <w:charset w:val="00"/>
+    <w:family w:val="swiss"/>
+    <w:pitch w:val="variable"/>
+    <w:sig w:usb0="E0002EFF" w:usb1="C000785B" w:usb2="00000009" w:usb3="00000000" w:csb0="000001FF" w:csb1="00000000"/>
   </w:font>
 </w:fonts>
 </file>
@@ -7206,6 +8155,7 @@
     <w:rsid w:val="004C7D16"/>
     <w:rsid w:val="00532292"/>
     <w:rsid w:val="008520D6"/>
+    <w:rsid w:val="008C0DB3"/>
     <w:rsid w:val="00A365AD"/>
     <w:rsid w:val="00A8761E"/>
     <w:rsid w:val="00AD1DEF"/>
@@ -7976,6 +8926,12 @@
 </file>
 
 <file path=customXml/item1.xml><?xml version="1.0" encoding="utf-8"?>
+<p:properties xmlns:p="http://schemas.microsoft.com/office/2006/metadata/properties" xmlns:xsi="http://www.w3.org/2001/XMLSchema-instance" xmlns:pc="http://schemas.microsoft.com/office/infopath/2007/PartnerControls">
+  <documentManagement/>
+</p:properties>
+</file>
+
+<file path=customXml/item2.xml><?xml version="1.0" encoding="utf-8"?>
 <?mso-contentType ?>
 <FormTemplates xmlns="http://schemas.microsoft.com/sharepoint/v3/contenttype/forms">
   <Display>DocumentLibraryForm</Display>
@@ -7984,13 +8940,11 @@
 </FormTemplates>
 </file>
 
-<file path=customXml/item2.xml><?xml version="1.0" encoding="utf-8"?>
-<p:properties xmlns:p="http://schemas.microsoft.com/office/2006/metadata/properties" xmlns:xsi="http://www.w3.org/2001/XMLSchema-instance" xmlns:pc="http://schemas.microsoft.com/office/infopath/2007/PartnerControls">
-  <documentManagement/>
-</p:properties>
+<file path=customXml/item3.xml><?xml version="1.0" encoding="utf-8"?>
+<b:Sources xmlns:b="http://schemas.openxmlformats.org/officeDocument/2006/bibliography" xmlns="http://schemas.openxmlformats.org/officeDocument/2006/bibliography" SelectedStyle="\APASixthEditionOfficeOnline.xsl" StyleName="APA" Version="6"/>
 </file>
 
-<file path=customXml/item3.xml><?xml version="1.0" encoding="utf-8"?>
+<file path=customXml/item4.xml><?xml version="1.0" encoding="utf-8"?>
 <ct:contentTypeSchema xmlns:ct="http://schemas.microsoft.com/office/2006/metadata/contentType" xmlns:ma="http://schemas.microsoft.com/office/2006/metadata/properties/metaAttributes" ct:_="" ma:_="" ma:contentTypeName="Document" ma:contentTypeID="0x010100D62A309FFA7E9E40A6F5C76D88BC41A6" ma:contentTypeVersion="11" ma:contentTypeDescription="Crée un document." ma:contentTypeScope="" ma:versionID="e778ec7536ddd273a971ff36d048a8a5">
   <xsd:schema xmlns:xsd="http://www.w3.org/2001/XMLSchema" xmlns:xs="http://www.w3.org/2001/XMLSchema" xmlns:p="http://schemas.microsoft.com/office/2006/metadata/properties" xmlns:ns3="e7f92798-9323-4146-9e16-c58015c61c9b" xmlns:ns4="641b4b70-4db7-4bca-b7d3-dc3dcdfcb3d2" targetNamespace="http://schemas.microsoft.com/office/2006/metadata/properties" ma:root="true" ma:fieldsID="1fc7cb8cb68e83f1701ea4f5f6cfe534" ns3:_="" ns4:_="">
     <xsd:import namespace="e7f92798-9323-4146-9e16-c58015c61c9b"/>
@@ -8201,19 +9155,7 @@
 </ct:contentTypeSchema>
 </file>
 
-<file path=customXml/item4.xml><?xml version="1.0" encoding="utf-8"?>
-<b:Sources xmlns:b="http://schemas.openxmlformats.org/officeDocument/2006/bibliography" xmlns="http://schemas.openxmlformats.org/officeDocument/2006/bibliography" SelectedStyle="\APASixthEditionOfficeOnline.xsl" StyleName="APA" Version="6"/>
-</file>
-
 <file path=customXml/itemProps1.xml><?xml version="1.0" encoding="utf-8"?>
-<ds:datastoreItem xmlns:ds="http://schemas.openxmlformats.org/officeDocument/2006/customXml" ds:itemID="{40E04163-F924-47F0-81DC-8CA23E9FD4D9}">
-  <ds:schemaRefs>
-    <ds:schemaRef ds:uri="http://schemas.microsoft.com/sharepoint/v3/contenttype/forms"/>
-  </ds:schemaRefs>
-</ds:datastoreItem>
-</file>
-
-<file path=customXml/itemProps2.xml><?xml version="1.0" encoding="utf-8"?>
 <ds:datastoreItem xmlns:ds="http://schemas.openxmlformats.org/officeDocument/2006/customXml" ds:itemID="{2C5D02CF-D864-46A7-8407-B0D572A41C18}">
   <ds:schemaRefs>
     <ds:schemaRef ds:uri="http://schemas.microsoft.com/office/2006/metadata/properties"/>
@@ -8222,7 +9164,23 @@
 </ds:datastoreItem>
 </file>
 
+<file path=customXml/itemProps2.xml><?xml version="1.0" encoding="utf-8"?>
+<ds:datastoreItem xmlns:ds="http://schemas.openxmlformats.org/officeDocument/2006/customXml" ds:itemID="{40E04163-F924-47F0-81DC-8CA23E9FD4D9}">
+  <ds:schemaRefs>
+    <ds:schemaRef ds:uri="http://schemas.microsoft.com/sharepoint/v3/contenttype/forms"/>
+  </ds:schemaRefs>
+</ds:datastoreItem>
+</file>
+
 <file path=customXml/itemProps3.xml><?xml version="1.0" encoding="utf-8"?>
+<ds:datastoreItem xmlns:ds="http://schemas.openxmlformats.org/officeDocument/2006/customXml" ds:itemID="{B0F0EE6E-D7A6-4746-94B3-D2A34A7EE3CF}">
+  <ds:schemaRefs>
+    <ds:schemaRef ds:uri="http://schemas.openxmlformats.org/officeDocument/2006/bibliography"/>
+  </ds:schemaRefs>
+</ds:datastoreItem>
+</file>
+
+<file path=customXml/itemProps4.xml><?xml version="1.0" encoding="utf-8"?>
 <ds:datastoreItem xmlns:ds="http://schemas.openxmlformats.org/officeDocument/2006/customXml" ds:itemID="{9768636D-032D-4E37-9CE6-42F98C82C816}">
   <ds:schemaRefs>
     <ds:schemaRef ds:uri="http://schemas.microsoft.com/office/2006/metadata/contentType"/>
@@ -8239,12 +9197,4 @@
     <ds:schemaRef ds:uri="http://schemas.microsoft.com/internal/obd"/>
   </ds:schemaRefs>
 </ds:datastoreItem>
-</file>
-
-<file path=customXml/itemProps4.xml><?xml version="1.0" encoding="utf-8"?>
-<ds:datastoreItem xmlns:ds="http://schemas.openxmlformats.org/officeDocument/2006/customXml" ds:itemID="{B0F0EE6E-D7A6-4746-94B3-D2A34A7EE3CF}">
-  <ds:schemaRefs>
-    <ds:schemaRef ds:uri="http://schemas.openxmlformats.org/officeDocument/2006/bibliography"/>
-  </ds:schemaRefs>
-</ds:datastoreItem>
 </file>
</xml_diff>